<commit_message>
adding module 6 and 7 along with edits
</commit_message>
<xml_diff>
--- a/module_7/Bazan_module7.docx
+++ b/module_7/Bazan_module7.docx
@@ -14,6 +14,14 @@
     </w:p>
     <w:p>
       <w:r>
+        <w:t>https://github.com/ddbazan/csd-310.git</w:t>
+      </w:r>
+    </w:p>
+    <w:p>
+      <w:r>
+        <w:rPr>
+          <w:noProof/>
+        </w:rPr>
         <w:drawing>
           <wp:inline distT="0" distB="0" distL="0" distR="0" wp14:anchorId="4DA7D8AF" wp14:editId="326C5AB5">
             <wp:extent cx="5943600" cy="3962400"/>
@@ -53,6 +61,9 @@
     </w:p>
     <w:p>
       <w:r>
+        <w:rPr>
+          <w:noProof/>
+        </w:rPr>
         <w:lastRenderedPageBreak/>
         <w:drawing>
           <wp:inline distT="0" distB="0" distL="0" distR="0" wp14:anchorId="09FF3387" wp14:editId="7A8529FE">

</xml_diff>